<commit_message>
Update Documento de Arquitetura.docx
</commit_message>
<xml_diff>
--- a/AnaliseProjeto/Documento de Arquitetura.docx
+++ b/AnaliseProjeto/Documento de Arquitetura.docx
@@ -4986,12 +4986,12 @@
           <wp:inline distB="114300" distT="114300" distL="114300" distR="114300">
             <wp:extent cx="5943600" cy="4724400"/>
             <wp:effectExtent b="0" l="0" r="0" t="0"/>
-            <wp:docPr id="2" name="image6.png"/>
+            <wp:docPr id="2" name="image2.png"/>
             <a:graphic>
               <a:graphicData uri="http://schemas.openxmlformats.org/drawingml/2006/picture">
                 <pic:pic>
                   <pic:nvPicPr>
-                    <pic:cNvPr id="0" name="image6.png"/>
+                    <pic:cNvPr id="0" name="image2.png"/>
                     <pic:cNvPicPr preferRelativeResize="0"/>
                   </pic:nvPicPr>
                   <pic:blipFill>
@@ -5523,12 +5523,12 @@
           <wp:inline distB="0" distT="0" distL="0" distR="0">
             <wp:extent cx="5429250" cy="3905250"/>
             <wp:effectExtent b="0" l="0" r="0" t="0"/>
-            <wp:docPr id="3" name="image1.jpg"/>
+            <wp:docPr id="3" name="image3.jpg"/>
             <a:graphic>
               <a:graphicData uri="http://schemas.openxmlformats.org/drawingml/2006/picture">
                 <pic:pic>
                   <pic:nvPicPr>
-                    <pic:cNvPr id="0" name="image1.jpg"/>
+                    <pic:cNvPr id="0" name="image3.jpg"/>
                     <pic:cNvPicPr preferRelativeResize="0"/>
                   </pic:nvPicPr>
                   <pic:blipFill>
@@ -5637,12 +5637,12 @@
           <wp:inline distB="0" distT="0" distL="0" distR="0">
             <wp:extent cx="5943600" cy="3714750"/>
             <wp:effectExtent b="0" l="0" r="0" t="0"/>
-            <wp:docPr id="1" name="image2.jpg"/>
+            <wp:docPr id="1" name="image4.jpg"/>
             <a:graphic>
               <a:graphicData uri="http://schemas.openxmlformats.org/drawingml/2006/picture">
                 <pic:pic>
                   <pic:nvPicPr>
-                    <pic:cNvPr id="0" name="image2.jpg"/>
+                    <pic:cNvPr id="0" name="image4.jpg"/>
                     <pic:cNvPicPr preferRelativeResize="0"/>
                   </pic:nvPicPr>
                   <pic:blipFill>
@@ -5762,15 +5762,15 @@
       <w:r>
         <w:rPr/>
         <w:drawing>
-          <wp:inline distB="0" distT="0" distL="0" distR="0">
-            <wp:extent cx="5762625" cy="7372350"/>
+          <wp:inline distB="114300" distT="114300" distL="114300" distR="114300">
+            <wp:extent cx="5943600" cy="5232400"/>
             <wp:effectExtent b="0" l="0" r="0" t="0"/>
-            <wp:docPr id="5" name="image5.jpg"/>
+            <wp:docPr id="6" name="image6.png"/>
             <a:graphic>
               <a:graphicData uri="http://schemas.openxmlformats.org/drawingml/2006/picture">
                 <pic:pic>
                   <pic:nvPicPr>
-                    <pic:cNvPr id="0" name="image5.jpg"/>
+                    <pic:cNvPr id="0" name="image6.png"/>
                     <pic:cNvPicPr preferRelativeResize="0"/>
                   </pic:nvPicPr>
                   <pic:blipFill>
@@ -5783,7 +5783,7 @@
                   <pic:spPr>
                     <a:xfrm>
                       <a:off x="0" y="0"/>
-                      <a:ext cx="5762625" cy="7372350"/>
+                      <a:ext cx="5943600" cy="5232400"/>
                     </a:xfrm>
                     <a:prstGeom prst="rect"/>
                     <a:ln/>
@@ -5931,12 +5931,12 @@
           <wp:inline distB="0" distT="0" distL="0" distR="0">
             <wp:extent cx="5943600" cy="5495925"/>
             <wp:effectExtent b="0" l="0" r="0" t="0"/>
-            <wp:docPr id="4" name="image3.jpg"/>
+            <wp:docPr id="4" name="image5.jpg"/>
             <a:graphic>
               <a:graphicData uri="http://schemas.openxmlformats.org/drawingml/2006/picture">
                 <pic:pic>
                   <pic:nvPicPr>
-                    <pic:cNvPr id="0" name="image3.jpg"/>
+                    <pic:cNvPr id="0" name="image5.jpg"/>
                     <pic:cNvPicPr preferRelativeResize="0"/>
                   </pic:nvPicPr>
                   <pic:blipFill>
@@ -6166,12 +6166,12 @@
           <wp:inline distB="0" distT="0" distL="0" distR="0">
             <wp:extent cx="3571875" cy="2343150"/>
             <wp:effectExtent b="0" l="0" r="0" t="0"/>
-            <wp:docPr id="6" name="image4.jpg"/>
+            <wp:docPr id="5" name="image1.jpg"/>
             <a:graphic>
               <a:graphicData uri="http://schemas.openxmlformats.org/drawingml/2006/picture">
                 <pic:pic>
                   <pic:nvPicPr>
-                    <pic:cNvPr id="0" name="image4.jpg"/>
+                    <pic:cNvPr id="0" name="image1.jpg"/>
                     <pic:cNvPicPr preferRelativeResize="0"/>
                   </pic:nvPicPr>
                   <pic:blipFill>

</xml_diff>